<commit_message>
Discussion revision 2. Add Diego initials.
</commit_message>
<xml_diff>
--- a/Rob Manuscript Files/Removed text 6 14 2023.docx
+++ b/Rob Manuscript Files/Removed text 6 14 2023.docx
@@ -410,131 +410,6 @@
           <w:szCs w:val="24"/>
         </w:rPr>
       </w:pPr>
-      <w:r>
-        <w:rPr>
-          <w:rFonts w:ascii="Times New Roman" w:hAnsi="Times New Roman" w:cs="Times New Roman"/>
-          <w:sz w:val="24"/>
-          <w:szCs w:val="24"/>
-        </w:rPr>
-        <w:lastRenderedPageBreak/>
-        <w:t xml:space="preserve">Another exemption to the performance-preference correlation rule was “alfalfa” pea aphids, which preferred pea plants to a similar extent as “pea” pea aphids, despite their performance being significantly lower in these plants. We also found that pea plants were not as poor hosts for “alfalfa” pea aphid biotypes as alfalfa plants were to “pea” pea aphids, which matches </w:t>
-      </w:r>
-      <w:r>
-        <w:rPr>
-          <w:rFonts w:ascii="Times New Roman" w:hAnsi="Times New Roman" w:cs="Times New Roman"/>
-          <w:sz w:val="24"/>
-          <w:szCs w:val="24"/>
-        </w:rPr>
-        <w:fldChar w:fldCharType="begin"/>
-      </w:r>
-      <w:r>
-        <w:rPr>
-          <w:rFonts w:ascii="Times New Roman" w:hAnsi="Times New Roman" w:cs="Times New Roman"/>
-          <w:sz w:val="24"/>
-          <w:szCs w:val="24"/>
-        </w:rPr>
-        <w:instrText xml:space="preserve"> ADDIN EN.CITE &lt;EndNote&gt;&lt;Cite AuthorYear="1"&gt;&lt;Author&gt;Eigenbrode&lt;/Author&gt;&lt;Year&gt;2016&lt;/Year&gt;&lt;RecNum&gt;1988&lt;/RecNum&gt;&lt;DisplayText&gt;Eigenbrode et al. (2016)&lt;/DisplayText&gt;&lt;record&gt;&lt;rec-number&gt;1988&lt;/rec-number&gt;&lt;foreign-keys&gt;&lt;key app="EN" db-id="vv5z5rzf7tsernexazoxwp5hrep9zftffrwv" timestamp="1679430349" guid="c46cfc1d-8ff3-4285-87c3-2bd60a9c1078"&gt;1988&lt;/key&gt;&lt;/foreign-keys&gt;&lt;ref-type name="Journal Article"&gt;17&lt;/ref-type&gt;&lt;contributors&gt;&lt;authors&gt;&lt;author&gt;Eigenbrode, Sanford D.&lt;/author&gt;&lt;author&gt;Davis, Thomas S.&lt;/author&gt;&lt;author&gt;Adams, Jennifer R.&lt;/author&gt;&lt;author&gt;Husebye, Damon S.&lt;/author&gt;&lt;author&gt;Waits, Lisette P.&lt;/author&gt;&lt;author&gt;Hawthorne, David&lt;/author&gt;&lt;/authors&gt;&lt;/contributors&gt;&lt;titles&gt;&lt;title&gt;Host‐adapted aphid populations differ in their migratory patterns and capacity to colonize crops&lt;/title&gt;&lt;secondary-title&gt;Journal of Applied Ecology&lt;/secondary-title&gt;&lt;/titles&gt;&lt;periodical&gt;&lt;full-title&gt;Journal of Applied Ecology&lt;/full-title&gt;&lt;/periodical&gt;&lt;pages&gt;1382-1390&lt;/pages&gt;&lt;volume&gt;53&lt;/volume&gt;&lt;number&gt;5&lt;/number&gt;&lt;dates&gt;&lt;year&gt;2016&lt;/year&gt;&lt;/dates&gt;&lt;publisher&gt;Wiley&lt;/publisher&gt;&lt;isbn&gt;0021-8901&lt;/isbn&gt;&lt;urls&gt;&lt;related-urls&gt;&lt;url&gt;https://dx.doi.org/10.1111/1365-2664.12693&lt;/url&gt;&lt;/related-urls&gt;&lt;/urls&gt;&lt;electronic-resource-num&gt;10.1111/1365-2664.12693&lt;/electronic-resource-num&gt;&lt;/record&gt;&lt;/Cite&gt;&lt;/EndNote&gt;</w:instrText>
-      </w:r>
-      <w:r>
-        <w:rPr>
-          <w:rFonts w:ascii="Times New Roman" w:hAnsi="Times New Roman" w:cs="Times New Roman"/>
-          <w:sz w:val="24"/>
-          <w:szCs w:val="24"/>
-        </w:rPr>
-        <w:fldChar w:fldCharType="separate"/>
-      </w:r>
-      <w:r>
-        <w:rPr>
-          <w:rFonts w:ascii="Times New Roman" w:hAnsi="Times New Roman" w:cs="Times New Roman"/>
-          <w:noProof/>
-          <w:sz w:val="24"/>
-          <w:szCs w:val="24"/>
-        </w:rPr>
-        <w:t>Eigenbrode et al. (2016)</w:t>
-      </w:r>
-      <w:r>
-        <w:rPr>
-          <w:rFonts w:ascii="Times New Roman" w:hAnsi="Times New Roman" w:cs="Times New Roman"/>
-          <w:sz w:val="24"/>
-          <w:szCs w:val="24"/>
-        </w:rPr>
-        <w:fldChar w:fldCharType="end"/>
-      </w:r>
-      <w:r>
-        <w:rPr>
-          <w:rFonts w:ascii="Times New Roman" w:hAnsi="Times New Roman" w:cs="Times New Roman"/>
-          <w:sz w:val="24"/>
-          <w:szCs w:val="24"/>
-        </w:rPr>
-        <w:t xml:space="preserve"> observation that “pea” and “alfalfa” clones may reduce their performance by 93% and 17-52% when feeding on alfalfa or pea plants, respectively. Thus, it looks like pea aphid “alfalfa” biotypes are better adapted to use pea plants as hosts, than “pea” biotypes are to shift to alfalfa. We can only speculate that the preference for and ability to exploit host pea plants by “alfalfa” biotypes is a </w:t>
-      </w:r>
-      <w:proofErr w:type="spellStart"/>
-      <w:r>
-        <w:rPr>
-          <w:rFonts w:ascii="Times New Roman" w:hAnsi="Times New Roman" w:cs="Times New Roman"/>
-          <w:sz w:val="24"/>
-          <w:szCs w:val="24"/>
-        </w:rPr>
-        <w:t>plesiomorphy</w:t>
-      </w:r>
-      <w:proofErr w:type="spellEnd"/>
-      <w:r>
-        <w:rPr>
-          <w:rFonts w:ascii="Times New Roman" w:hAnsi="Times New Roman" w:cs="Times New Roman"/>
-          <w:sz w:val="24"/>
-          <w:szCs w:val="24"/>
-        </w:rPr>
-        <w:t xml:space="preserve"> shared among pea aphid biotypes, and that the host shift to alfalfa is a more recent apomorphy only evolved in the “alfalfa” biotypes. To our knowledge, there are no studies investigating the phylogenetics of pea aphid biotypes in the PNW, but </w:t>
-      </w:r>
-      <w:r>
-        <w:rPr>
-          <w:rFonts w:ascii="Times New Roman" w:hAnsi="Times New Roman" w:cs="Times New Roman"/>
-          <w:sz w:val="24"/>
-          <w:szCs w:val="24"/>
-        </w:rPr>
-        <w:fldChar w:fldCharType="begin"/>
-      </w:r>
-      <w:r>
-        <w:rPr>
-          <w:rFonts w:ascii="Times New Roman" w:hAnsi="Times New Roman" w:cs="Times New Roman"/>
-          <w:sz w:val="24"/>
-          <w:szCs w:val="24"/>
-        </w:rPr>
-        <w:instrText xml:space="preserve"> ADDIN EN.CITE &lt;EndNote&gt;&lt;Cite AuthorYear="1"&gt;&lt;Author&gt;Moran&lt;/Author&gt;&lt;Year&gt;1988&lt;/Year&gt;&lt;RecNum&gt;2035&lt;/RecNum&gt;&lt;DisplayText&gt;Moran (1988)&lt;/DisplayText&gt;&lt;record&gt;&lt;rec-number&gt;2035&lt;/rec-number&gt;&lt;foreign-keys&gt;&lt;key app="EN" db-id="vv5z5rzf7tsernexazoxwp5hrep9zftffrwv" timestamp="1686451978" guid="16d5105e-feab-4f7a-aa18-c5ceb5075051"&gt;2035&lt;/key&gt;&lt;/foreign-keys&gt;&lt;ref-type name="Journal Article"&gt;17&lt;/ref-type&gt;&lt;contributors&gt;&lt;authors&gt;&lt;author&gt;Nancy A. Moran&lt;/author&gt;&lt;/authors&gt;&lt;/contributors&gt;&lt;titles&gt;&lt;title&gt;The Evolution of Host-Plant Alternation in Aphids: Evidence for Specialization as a Dead End&lt;/title&gt;&lt;secondary-title&gt;The American Naturalist&lt;/secondary-title&gt;&lt;/titles&gt;&lt;periodical&gt;&lt;full-title&gt;The American Naturalist&lt;/full-title&gt;&lt;/periodical&gt;&lt;pages&gt;681-706&lt;/pages&gt;&lt;volume&gt;132&lt;/volume&gt;&lt;number&gt;5&lt;/number&gt;&lt;dates&gt;&lt;year&gt;1988&lt;/year&gt;&lt;/dates&gt;&lt;urls&gt;&lt;related-urls&gt;&lt;url&gt;https://www.journals.uchicago.edu/doi/abs/10.1086/284882&lt;/url&gt;&lt;/related-urls&gt;&lt;/urls&gt;&lt;electronic-resource-num&gt;10.1086/284882&lt;/electronic-resource-num&gt;&lt;/record&gt;&lt;/Cite&gt;&lt;/EndNote&gt;</w:instrText>
-      </w:r>
-      <w:r>
-        <w:rPr>
-          <w:rFonts w:ascii="Times New Roman" w:hAnsi="Times New Roman" w:cs="Times New Roman"/>
-          <w:sz w:val="24"/>
-          <w:szCs w:val="24"/>
-        </w:rPr>
-        <w:fldChar w:fldCharType="separate"/>
-      </w:r>
-      <w:r>
-        <w:rPr>
-          <w:rFonts w:ascii="Times New Roman" w:hAnsi="Times New Roman" w:cs="Times New Roman"/>
-          <w:noProof/>
-          <w:sz w:val="24"/>
-          <w:szCs w:val="24"/>
-        </w:rPr>
-        <w:t>Moran (1988)</w:t>
-      </w:r>
-      <w:r>
-        <w:rPr>
-          <w:rFonts w:ascii="Times New Roman" w:hAnsi="Times New Roman" w:cs="Times New Roman"/>
-          <w:sz w:val="24"/>
-          <w:szCs w:val="24"/>
-        </w:rPr>
-        <w:fldChar w:fldCharType="end"/>
-      </w:r>
-      <w:r>
-        <w:rPr>
-          <w:rFonts w:ascii="Times New Roman" w:hAnsi="Times New Roman" w:cs="Times New Roman"/>
-          <w:sz w:val="24"/>
-          <w:szCs w:val="24"/>
-        </w:rPr>
-        <w:t xml:space="preserve"> notes that related species of aphids tend to share hosts used by sexual generations and their immediate descendants (i.e., primary hosts), and quite different secondary hosts which have been recently acquired.</w:t>
-      </w:r>
     </w:p>
     <w:p>
       <w:pPr>
@@ -544,15 +419,6 @@
           <w:szCs w:val="24"/>
         </w:rPr>
       </w:pPr>
-    </w:p>
-    <w:p>
-      <w:pPr>
-        <w:rPr>
-          <w:rFonts w:ascii="Times New Roman" w:hAnsi="Times New Roman" w:cs="Times New Roman"/>
-          <w:sz w:val="24"/>
-          <w:szCs w:val="24"/>
-        </w:rPr>
-      </w:pPr>
       <w:r>
         <w:rPr>
           <w:rFonts w:ascii="Times New Roman" w:hAnsi="Times New Roman" w:cs="Times New Roman"/>
@@ -562,6 +428,7 @@
         <w:t xml:space="preserve">One of the most important findings of this study is that vector manipulation by plant viruses appears to be restricted to maximizing intraspecific transmission, and to have little influence on interspecific transmission and patterns of vector’s hostplant specialization. </w:t>
       </w:r>
       <w:commentRangeStart w:id="4"/>
+      <w:commentRangeStart w:id="5"/>
       <w:r>
         <w:rPr>
           <w:rFonts w:ascii="Times New Roman" w:hAnsi="Times New Roman" w:cs="Times New Roman"/>
@@ -770,6 +637,15 @@
         </w:rPr>
         <w:commentReference w:id="4"/>
       </w:r>
+      <w:commentRangeEnd w:id="5"/>
+      <w:r>
+        <w:rPr>
+          <w:rStyle w:val="CommentReference"/>
+          <w:rFonts w:ascii="Times New Roman" w:hAnsi="Times New Roman"/>
+          <w:lang w:val="es-CO"/>
+        </w:rPr>
+        <w:commentReference w:id="5"/>
+      </w:r>
       <w:r>
         <w:rPr>
           <w:rFonts w:ascii="Times New Roman" w:hAnsi="Times New Roman" w:cs="Times New Roman"/>
@@ -890,193 +766,7 @@
           <w:sz w:val="24"/>
           <w:szCs w:val="24"/>
         </w:rPr>
-        <w:t xml:space="preserve">. Pea aphids are equipped with efficient mechanisms to recognize and respond to a wide range of plant volatiles, which includes at least 18 OBPs, most of which presumably related with hostplant recognition and location </w:t>
-      </w:r>
-      <w:r>
-        <w:rPr>
-          <w:rFonts w:ascii="Times New Roman" w:hAnsi="Times New Roman" w:cs="Times New Roman"/>
-          <w:sz w:val="24"/>
-          <w:szCs w:val="24"/>
-        </w:rPr>
-        <w:fldChar w:fldCharType="begin">
-          <w:fldData xml:space="preserve">PEVuZE5vdGU+PENpdGU+PEF1dGhvcj5TaGloPC9BdXRob3I+PFllYXI+MjAyMzwvWWVhcj48UmVj
-TnVtPjIwMzg8L1JlY051bT48RGlzcGxheVRleHQ+KFNoaWggZXQgYWwuLCAyMDIzLCBSb2JlcnRz
-b24gZXQgYWwuLCAyMDE5KTwvRGlzcGxheVRleHQ+PHJlY29yZD48cmVjLW51bWJlcj4yMDM4PC9y
-ZWMtbnVtYmVyPjxmb3JlaWduLWtleXM+PGtleSBhcHA9IkVOIiBkYi1pZD0idnY1ejVyemY3dHNl
-cm5leGF6b3h3cDVocmVwOXpmdGZmcnd2IiB0aW1lc3RhbXA9IjE2ODY0NTE5ODQiIGd1aWQ9IjQz
-ZWMxYTE3LWJmMmUtNDcyYS1hZmNhLTIwZmE3YWMzOWY4MyI+MjAzODwva2V5PjwvZm9yZWlnbi1r
-ZXlzPjxyZWYtdHlwZSBuYW1lPSJKb3VybmFsIEFydGljbGUiPjE3PC9yZWYtdHlwZT48Y29udHJp
-YnV0b3JzPjxhdXRob3JzPjxhdXRob3I+UG8tWXVhbiBTaGloPC9hdXRob3I+PGF1dGhvcj5Ba2lr
-byBTdWdpbzwvYXV0aG9yPjxhdXRob3I+SmVhbi1DaHJpc3RvcGhlIFNpbW9uPC9hdXRob3I+PC9h
-dXRob3JzPjwvY29udHJpYnV0b3JzPjx0aXRsZXM+PHRpdGxlPk1vbGVjdWxhciBNZWNoYW5pc21z
-IFVuZGVybHlpbmcgSG9zdCBQbGFudCBTcGVjaWZpY2l0eSBpbiBBcGhpZHM8L3RpdGxlPjxzZWNv
-bmRhcnktdGl0bGU+QW5udWFsIFJldmlldyBvZiBFbnRvbW9sb2d5PC9zZWNvbmRhcnktdGl0bGU+
-PC90aXRsZXM+PHBlcmlvZGljYWw+PGZ1bGwtdGl0bGU+QW5udWFsIFJldmlldyBvZiBFbnRvbW9s
-b2d5PC9mdWxsLXRpdGxlPjwvcGVyaW9kaWNhbD48cGFnZXM+NDMxLTQ1MDwvcGFnZXM+PHZvbHVt
-ZT42ODwvdm9sdW1lPjxudW1iZXI+MTwvbnVtYmVyPjxrZXl3b3Jkcz48a2V5d29yZD5wbGFudOKA
-k2luc2VjdCBpbnRlcmFjdGlvbnMsYWRhcHRhdGlvbnMsZGVmZW5zZXMsZWZmZWN0b3JzLGdlbmV0
-aWMgdmFyaWF0aW9uLGVwaWdlbmV0aWMgcmVndWxhdGlvbjwva2V5d29yZD48L2tleXdvcmRzPjxk
-YXRlcz48eWVhcj4yMDIzPC95ZWFyPjwvZGF0ZXM+PGFjY2Vzc2lvbi1udW0+MzYyMjgxMzQ8L2Fj
-Y2Vzc2lvbi1udW0+PHVybHM+PHJlbGF0ZWQtdXJscz48dXJsPmh0dHBzOi8vd3d3LmFubnVhbHJl
-dmlld3Mub3JnL2RvaS9hYnMvMTAuMTE0Ni9hbm51cmV2LWVudG8tMTIwMjIwLTAyMDUyNjwvdXJs
-PjwvcmVsYXRlZC11cmxzPjwvdXJscz48ZWxlY3Ryb25pYy1yZXNvdXJjZS1udW0+MTAuMTE0Ni9h
-bm51cmV2LWVudG8tMTIwMjIwLTAyMDUyNjwvZWxlY3Ryb25pYy1yZXNvdXJjZS1udW0+PC9yZWNv
-cmQ+PC9DaXRlPjxDaXRlPjxBdXRob3I+Um9iZXJ0c29uPC9BdXRob3I+PFllYXI+MjAxOTwvWWVh
-cj48UmVjTnVtPjIwNDI8L1JlY051bT48cmVjb3JkPjxyZWMtbnVtYmVyPjIwNDI8L3JlYy1udW1i
-ZXI+PGZvcmVpZ24ta2V5cz48a2V5IGFwcD0iRU4iIGRiLWlkPSJ2djV6NXJ6Zjd0c2VybmV4YXpv
-eHdwNWhyZXA5emZ0ZmZyd3YiIHRpbWVzdGFtcD0iMTY4NjQ1MTk4OCIgZ3VpZD0iMzljMTEwYTMt
-MWJmMi00ODYxLWEwOGYtNWNjMTczMGMwZGM5Ij4yMDQyPC9rZXk+PC9mb3JlaWduLWtleXM+PHJl
-Zi10eXBlIG5hbWU9IkpvdXJuYWwgQXJ0aWNsZSI+MTc8L3JlZi10eXBlPjxjb250cmlidXRvcnM+
-PGF1dGhvcnM+PGF1dGhvcj5Sb2JlcnRzb24sIEh1Z2ggTS48L2F1dGhvcj48YXV0aG9yPlJvYmVy
-dHNvbiwgRXJpY2EgQy4gTi48L2F1dGhvcj48YXV0aG9yPldhbGRlbiwgS2ltYmVybHkgSy4gTy48
-L2F1dGhvcj48YXV0aG9yPkVuZGVycywgTGFyYW15IFMuPC9hdXRob3I+PGF1dGhvcj5NaWxsZXIs
-IE5pY2hvbGFzIEouPC9hdXRob3I+PC9hdXRob3JzPjwvY29udHJpYnV0b3JzPjx0aXRsZXM+PHRp
-dGxlPlRoZSBjaGVtb3JlY2VwdG9ycyBhbmQgb2RvcmFudCBiaW5kaW5nIHByb3RlaW5zIG9mIHRo
-ZSBzb3liZWFuIGFuZCBwZWEgYXBoaWRzPC90aXRsZT48c2Vjb25kYXJ5LXRpdGxlPkluc2VjdCBC
-aW9jaGVtaXN0cnkgYW5kIE1vbGVjdWxhciBCaW9sb2d5PC9zZWNvbmRhcnktdGl0bGU+PC90aXRs
-ZXM+PHBlcmlvZGljYWw+PGZ1bGwtdGl0bGU+SW5zZWN0IEJpb2NoZW1pc3RyeSBhbmQgTW9sZWN1
-bGFyIEJpb2xvZ3k8L2Z1bGwtdGl0bGU+PC9wZXJpb2RpY2FsPjxwYWdlcz42OS03ODwvcGFnZXM+
-PHZvbHVtZT4xMDU8L3ZvbHVtZT48a2V5d29yZHM+PGtleXdvcmQ+T2RvcmFudCByZWNlcHRvcjwv
-a2V5d29yZD48a2V5d29yZD5HdXN0YXRvcnkgcmVjZXB0b3I8L2tleXdvcmQ+PGtleXdvcmQ+SW9u
-b3Ryb3BpYyByZWNlcHRvcjwva2V5d29yZD48a2V5d29yZD5TZXgtYmlhc2VkIGV4cHJlc3Npb248
-L2tleXdvcmQ+PGtleXdvcmQ+U3RyZXNzLXJlbGF0ZWQgZXhwcmVzc2lvbjwva2V5d29yZD48L2tl
-eXdvcmRzPjxkYXRlcz48eWVhcj4yMDE5PC95ZWFyPjxwdWItZGF0ZXM+PGRhdGU+MjAxOS8wMi8w
-MS88L2RhdGU+PC9wdWItZGF0ZXM+PC9kYXRlcz48aXNibj4wOTY1LTE3NDg8L2lzYm4+PHVybHM+
-PHJlbGF0ZWQtdXJscz48dXJsPmh0dHBzOi8vd3d3LnNjaWVuY2VkaXJlY3QuY29tL3NjaWVuY2Uv
-YXJ0aWNsZS9waWkvUzA5NjUxNzQ4MTgzMDQ2MjQ8L3VybD48L3JlbGF0ZWQtdXJscz48L3VybHM+
-PGVsZWN0cm9uaWMtcmVzb3VyY2UtbnVtPmh0dHBzOi8vZG9pLm9yZy8xMC4xMDE2L2ouaWJtYi4y
-MDE5LjAxLjAwNTwvZWxlY3Ryb25pYy1yZXNvdXJjZS1udW0+PC9yZWNvcmQ+PC9DaXRlPjwvRW5k
-Tm90ZT5=
-</w:fldData>
-        </w:fldChar>
-      </w:r>
-      <w:r>
-        <w:rPr>
-          <w:rFonts w:ascii="Times New Roman" w:hAnsi="Times New Roman" w:cs="Times New Roman"/>
-          <w:sz w:val="24"/>
-          <w:szCs w:val="24"/>
-        </w:rPr>
-        <w:instrText xml:space="preserve"> ADDIN EN.CITE </w:instrText>
-      </w:r>
-      <w:r>
-        <w:rPr>
-          <w:rFonts w:ascii="Times New Roman" w:hAnsi="Times New Roman" w:cs="Times New Roman"/>
-          <w:sz w:val="24"/>
-          <w:szCs w:val="24"/>
-        </w:rPr>
-        <w:fldChar w:fldCharType="begin">
-          <w:fldData xml:space="preserve">PEVuZE5vdGU+PENpdGU+PEF1dGhvcj5TaGloPC9BdXRob3I+PFllYXI+MjAyMzwvWWVhcj48UmVj
-TnVtPjIwMzg8L1JlY051bT48RGlzcGxheVRleHQ+KFNoaWggZXQgYWwuLCAyMDIzLCBSb2JlcnRz
-b24gZXQgYWwuLCAyMDE5KTwvRGlzcGxheVRleHQ+PHJlY29yZD48cmVjLW51bWJlcj4yMDM4PC9y
-ZWMtbnVtYmVyPjxmb3JlaWduLWtleXM+PGtleSBhcHA9IkVOIiBkYi1pZD0idnY1ejVyemY3dHNl
-cm5leGF6b3h3cDVocmVwOXpmdGZmcnd2IiB0aW1lc3RhbXA9IjE2ODY0NTE5ODQiIGd1aWQ9IjQz
-ZWMxYTE3LWJmMmUtNDcyYS1hZmNhLTIwZmE3YWMzOWY4MyI+MjAzODwva2V5PjwvZm9yZWlnbi1r
-ZXlzPjxyZWYtdHlwZSBuYW1lPSJKb3VybmFsIEFydGljbGUiPjE3PC9yZWYtdHlwZT48Y29udHJp
-YnV0b3JzPjxhdXRob3JzPjxhdXRob3I+UG8tWXVhbiBTaGloPC9hdXRob3I+PGF1dGhvcj5Ba2lr
-byBTdWdpbzwvYXV0aG9yPjxhdXRob3I+SmVhbi1DaHJpc3RvcGhlIFNpbW9uPC9hdXRob3I+PC9h
-dXRob3JzPjwvY29udHJpYnV0b3JzPjx0aXRsZXM+PHRpdGxlPk1vbGVjdWxhciBNZWNoYW5pc21z
-IFVuZGVybHlpbmcgSG9zdCBQbGFudCBTcGVjaWZpY2l0eSBpbiBBcGhpZHM8L3RpdGxlPjxzZWNv
-bmRhcnktdGl0bGU+QW5udWFsIFJldmlldyBvZiBFbnRvbW9sb2d5PC9zZWNvbmRhcnktdGl0bGU+
-PC90aXRsZXM+PHBlcmlvZGljYWw+PGZ1bGwtdGl0bGU+QW5udWFsIFJldmlldyBvZiBFbnRvbW9s
-b2d5PC9mdWxsLXRpdGxlPjwvcGVyaW9kaWNhbD48cGFnZXM+NDMxLTQ1MDwvcGFnZXM+PHZvbHVt
-ZT42ODwvdm9sdW1lPjxudW1iZXI+MTwvbnVtYmVyPjxrZXl3b3Jkcz48a2V5d29yZD5wbGFudOKA
-k2luc2VjdCBpbnRlcmFjdGlvbnMsYWRhcHRhdGlvbnMsZGVmZW5zZXMsZWZmZWN0b3JzLGdlbmV0
-aWMgdmFyaWF0aW9uLGVwaWdlbmV0aWMgcmVndWxhdGlvbjwva2V5d29yZD48L2tleXdvcmRzPjxk
-YXRlcz48eWVhcj4yMDIzPC95ZWFyPjwvZGF0ZXM+PGFjY2Vzc2lvbi1udW0+MzYyMjgxMzQ8L2Fj
-Y2Vzc2lvbi1udW0+PHVybHM+PHJlbGF0ZWQtdXJscz48dXJsPmh0dHBzOi8vd3d3LmFubnVhbHJl
-dmlld3Mub3JnL2RvaS9hYnMvMTAuMTE0Ni9hbm51cmV2LWVudG8tMTIwMjIwLTAyMDUyNjwvdXJs
-PjwvcmVsYXRlZC11cmxzPjwvdXJscz48ZWxlY3Ryb25pYy1yZXNvdXJjZS1udW0+MTAuMTE0Ni9h
-bm51cmV2LWVudG8tMTIwMjIwLTAyMDUyNjwvZWxlY3Ryb25pYy1yZXNvdXJjZS1udW0+PC9yZWNv
-cmQ+PC9DaXRlPjxDaXRlPjxBdXRob3I+Um9iZXJ0c29uPC9BdXRob3I+PFllYXI+MjAxOTwvWWVh
-cj48UmVjTnVtPjIwNDI8L1JlY051bT48cmVjb3JkPjxyZWMtbnVtYmVyPjIwNDI8L3JlYy1udW1i
-ZXI+PGZvcmVpZ24ta2V5cz48a2V5IGFwcD0iRU4iIGRiLWlkPSJ2djV6NXJ6Zjd0c2VybmV4YXpv
-eHdwNWhyZXA5emZ0ZmZyd3YiIHRpbWVzdGFtcD0iMTY4NjQ1MTk4OCIgZ3VpZD0iMzljMTEwYTMt
-MWJmMi00ODYxLWEwOGYtNWNjMTczMGMwZGM5Ij4yMDQyPC9rZXk+PC9mb3JlaWduLWtleXM+PHJl
-Zi10eXBlIG5hbWU9IkpvdXJuYWwgQXJ0aWNsZSI+MTc8L3JlZi10eXBlPjxjb250cmlidXRvcnM+
-PGF1dGhvcnM+PGF1dGhvcj5Sb2JlcnRzb24sIEh1Z2ggTS48L2F1dGhvcj48YXV0aG9yPlJvYmVy
-dHNvbiwgRXJpY2EgQy4gTi48L2F1dGhvcj48YXV0aG9yPldhbGRlbiwgS2ltYmVybHkgSy4gTy48
-L2F1dGhvcj48YXV0aG9yPkVuZGVycywgTGFyYW15IFMuPC9hdXRob3I+PGF1dGhvcj5NaWxsZXIs
-IE5pY2hvbGFzIEouPC9hdXRob3I+PC9hdXRob3JzPjwvY29udHJpYnV0b3JzPjx0aXRsZXM+PHRp
-dGxlPlRoZSBjaGVtb3JlY2VwdG9ycyBhbmQgb2RvcmFudCBiaW5kaW5nIHByb3RlaW5zIG9mIHRo
-ZSBzb3liZWFuIGFuZCBwZWEgYXBoaWRzPC90aXRsZT48c2Vjb25kYXJ5LXRpdGxlPkluc2VjdCBC
-aW9jaGVtaXN0cnkgYW5kIE1vbGVjdWxhciBCaW9sb2d5PC9zZWNvbmRhcnktdGl0bGU+PC90aXRs
-ZXM+PHBlcmlvZGljYWw+PGZ1bGwtdGl0bGU+SW5zZWN0IEJpb2NoZW1pc3RyeSBhbmQgTW9sZWN1
-bGFyIEJpb2xvZ3k8L2Z1bGwtdGl0bGU+PC9wZXJpb2RpY2FsPjxwYWdlcz42OS03ODwvcGFnZXM+
-PHZvbHVtZT4xMDU8L3ZvbHVtZT48a2V5d29yZHM+PGtleXdvcmQ+T2RvcmFudCByZWNlcHRvcjwv
-a2V5d29yZD48a2V5d29yZD5HdXN0YXRvcnkgcmVjZXB0b3I8L2tleXdvcmQ+PGtleXdvcmQ+SW9u
-b3Ryb3BpYyByZWNlcHRvcjwva2V5d29yZD48a2V5d29yZD5TZXgtYmlhc2VkIGV4cHJlc3Npb248
-L2tleXdvcmQ+PGtleXdvcmQ+U3RyZXNzLXJlbGF0ZWQgZXhwcmVzc2lvbjwva2V5d29yZD48L2tl
-eXdvcmRzPjxkYXRlcz48eWVhcj4yMDE5PC95ZWFyPjxwdWItZGF0ZXM+PGRhdGU+MjAxOS8wMi8w
-MS88L2RhdGU+PC9wdWItZGF0ZXM+PC9kYXRlcz48aXNibj4wOTY1LTE3NDg8L2lzYm4+PHVybHM+
-PHJlbGF0ZWQtdXJscz48dXJsPmh0dHBzOi8vd3d3LnNjaWVuY2VkaXJlY3QuY29tL3NjaWVuY2Uv
-YXJ0aWNsZS9waWkvUzA5NjUxNzQ4MTgzMDQ2MjQ8L3VybD48L3JlbGF0ZWQtdXJscz48L3VybHM+
-PGVsZWN0cm9uaWMtcmVzb3VyY2UtbnVtPmh0dHBzOi8vZG9pLm9yZy8xMC4xMDE2L2ouaWJtYi4y
-MDE5LjAxLjAwNTwvZWxlY3Ryb25pYy1yZXNvdXJjZS1udW0+PC9yZWNvcmQ+PC9DaXRlPjwvRW5k
-Tm90ZT5=
-</w:fldData>
-        </w:fldChar>
-      </w:r>
-      <w:r>
-        <w:rPr>
-          <w:rFonts w:ascii="Times New Roman" w:hAnsi="Times New Roman" w:cs="Times New Roman"/>
-          <w:sz w:val="24"/>
-          <w:szCs w:val="24"/>
-        </w:rPr>
-        <w:instrText xml:space="preserve"> ADDIN EN.CITE.DATA </w:instrText>
-      </w:r>
-      <w:r>
-        <w:rPr>
-          <w:rFonts w:ascii="Times New Roman" w:hAnsi="Times New Roman" w:cs="Times New Roman"/>
-          <w:sz w:val="24"/>
-          <w:szCs w:val="24"/>
-        </w:rPr>
-      </w:r>
-      <w:r>
-        <w:rPr>
-          <w:rFonts w:ascii="Times New Roman" w:hAnsi="Times New Roman" w:cs="Times New Roman"/>
-          <w:sz w:val="24"/>
-          <w:szCs w:val="24"/>
-        </w:rPr>
-        <w:fldChar w:fldCharType="end"/>
-      </w:r>
-      <w:r>
-        <w:rPr>
-          <w:rFonts w:ascii="Times New Roman" w:hAnsi="Times New Roman" w:cs="Times New Roman"/>
-          <w:sz w:val="24"/>
-          <w:szCs w:val="24"/>
-        </w:rPr>
-      </w:r>
-      <w:r>
-        <w:rPr>
-          <w:rFonts w:ascii="Times New Roman" w:hAnsi="Times New Roman" w:cs="Times New Roman"/>
-          <w:sz w:val="24"/>
-          <w:szCs w:val="24"/>
-        </w:rPr>
-        <w:fldChar w:fldCharType="separate"/>
-      </w:r>
-      <w:r>
-        <w:rPr>
-          <w:rFonts w:ascii="Times New Roman" w:hAnsi="Times New Roman" w:cs="Times New Roman"/>
-          <w:sz w:val="24"/>
-          <w:szCs w:val="24"/>
-        </w:rPr>
-        <w:t>(Shih et al., 2023, Robertson et al., 2019)</w:t>
-      </w:r>
-      <w:r>
-        <w:rPr>
-          <w:rFonts w:ascii="Times New Roman" w:hAnsi="Times New Roman" w:cs="Times New Roman"/>
-          <w:sz w:val="24"/>
-          <w:szCs w:val="24"/>
-        </w:rPr>
-        <w:fldChar w:fldCharType="end"/>
-      </w:r>
-      <w:r>
-        <w:rPr>
-          <w:rFonts w:ascii="Times New Roman" w:hAnsi="Times New Roman" w:cs="Times New Roman"/>
-          <w:sz w:val="24"/>
-          <w:szCs w:val="24"/>
-        </w:rPr>
-        <w:t xml:space="preserve">. Moreover, there is evidence that indicates that OBPs are differentially expressed as a function of hostplant-biotype interaction in pea aphids, and that such profiles are hardwired and heritable </w:t>
+        <w:t xml:space="preserve">. Moreover, there is evidence that indicates that OBPs are differentially expressed as a function of hostplant-biotype interaction in pea aphids </w:t>
       </w:r>
       <w:r>
         <w:rPr>
@@ -1576,16 +1266,7 @@
           <w:sz w:val="24"/>
           <w:szCs w:val="24"/>
         </w:rPr>
-        <w:t xml:space="preserve">. Bird cherry-oat aphids also have a simpler OBP complex, compared to that exhibited by pea aphids, although the function of most of them </w:t>
-      </w:r>
-      <w:r>
-        <w:rPr>
-          <w:rFonts w:ascii="Times New Roman" w:hAnsi="Times New Roman" w:cs="Times New Roman"/>
-          <w:sz w:val="24"/>
-          <w:szCs w:val="24"/>
-        </w:rPr>
-        <w:lastRenderedPageBreak/>
-        <w:t xml:space="preserve">remain to be characterized </w:t>
+        <w:t xml:space="preserve">. Bird cherry-oat aphids also have a simpler OBP complex, compared to that exhibited by pea aphids, although the function of most of them remain to be characterized </w:t>
       </w:r>
       <w:r>
         <w:rPr>
@@ -2021,25 +1702,7 @@
           <w:sz w:val="24"/>
           <w:szCs w:val="24"/>
         </w:rPr>
-        <w:t xml:space="preserve">(Via et al., 2000, Via, 1999, </w:t>
-      </w:r>
-      <w:proofErr w:type="spellStart"/>
-      <w:r>
-        <w:rPr>
-          <w:rFonts w:ascii="Times New Roman" w:hAnsi="Times New Roman" w:cs="Times New Roman"/>
-          <w:sz w:val="24"/>
-          <w:szCs w:val="24"/>
-        </w:rPr>
-        <w:t>Peccoud</w:t>
-      </w:r>
-      <w:proofErr w:type="spellEnd"/>
-      <w:r>
-        <w:rPr>
-          <w:rFonts w:ascii="Times New Roman" w:hAnsi="Times New Roman" w:cs="Times New Roman"/>
-          <w:sz w:val="24"/>
-          <w:szCs w:val="24"/>
-        </w:rPr>
-        <w:t xml:space="preserve"> et al., 2008, Eigenbrode et al., 2016)</w:t>
+        <w:t>(Via et al., 2000, Via, 1999, Peccoud et al., 2008, Eigenbrode et al., 2016)</w:t>
       </w:r>
       <w:r>
         <w:rPr>
@@ -2357,6 +2020,23 @@
         </w:rPr>
       </w:pPr>
     </w:p>
+    <w:p>
+      <w:pPr>
+        <w:rPr>
+          <w:rFonts w:ascii="Times New Roman" w:hAnsi="Times New Roman" w:cs="Times New Roman"/>
+          <w:sz w:val="24"/>
+          <w:szCs w:val="24"/>
+        </w:rPr>
+      </w:pPr>
+      <w:r>
+        <w:rPr>
+          <w:rFonts w:ascii="Times New Roman" w:hAnsi="Times New Roman" w:cs="Times New Roman"/>
+          <w:sz w:val="24"/>
+          <w:szCs w:val="24"/>
+        </w:rPr>
+        <w:t>These results show that control of BLRV and PEMV should be focused on timely sprays to reduce aphid vectors within pea crops, and that interspecific transmission between pea plants and weed reservoirs, such as red clover of hairy vetch, seem to occur in very specific times (not continuously), and guided solely by the availability of hostplants for pea aphids throughout the growing season.</w:t>
+      </w:r>
+    </w:p>
     <w:sectPr>
       <w:pgSz w:w="12240" w:h="15840"/>
       <w:pgMar w:top="1440" w:right="1440" w:bottom="1440" w:left="1440" w:header="720" w:footer="720" w:gutter="0"/>
@@ -2468,6 +2148,22 @@
       </w:r>
     </w:p>
   </w:comment>
+  <w:comment w:id="5" w:author="Robert Clark" w:date="2023-06-15T14:01:00Z" w:initials="RC">
+    <w:p>
+      <w:pPr>
+        <w:pStyle w:val="CommentText"/>
+      </w:pPr>
+      <w:r>
+        <w:rPr>
+          <w:rStyle w:val="CommentReference"/>
+        </w:rPr>
+        <w:annotationRef/>
+      </w:r>
+      <w:r>
+        <w:t>Modfied to be put in the discussion.</w:t>
+      </w:r>
+    </w:p>
+  </w:comment>
 </w:comments>
 </file>
 
@@ -2478,6 +2174,7 @@
   <w15:commentEx w15:paraId="439793EB" w15:done="0"/>
   <w15:commentEx w15:paraId="291284E0" w15:done="0"/>
   <w15:commentEx w15:paraId="714815D9" w15:done="0"/>
+  <w15:commentEx w15:paraId="3E771611" w15:paraIdParent="714815D9" w15:done="0"/>
 </w15:commentsEx>
 </file>
 
@@ -2488,6 +2185,7 @@
   <w16cex:commentExtensible w16cex:durableId="282803E6" w16cex:dateUtc="2023-06-05T13:49:00Z"/>
   <w16cex:commentExtensible w16cex:durableId="282804CF" w16cex:dateUtc="2023-06-05T13:53:00Z"/>
   <w16cex:commentExtensible w16cex:durableId="282805CE" w16cex:dateUtc="2023-06-05T13:57:00Z"/>
+  <w16cex:commentExtensible w16cex:durableId="2835981C" w16cex:dateUtc="2023-06-15T18:01:00Z"/>
 </w16cex:commentsExtensible>
 </file>
 
@@ -2498,6 +2196,7 @@
   <w16cid:commentId w16cid:paraId="439793EB" w16cid:durableId="282803E6"/>
   <w16cid:commentId w16cid:paraId="291284E0" w16cid:durableId="282804CF"/>
   <w16cid:commentId w16cid:paraId="714815D9" w16cid:durableId="282805CE"/>
+  <w16cid:commentId w16cid:paraId="3E771611" w16cid:durableId="2835981C"/>
 </w16cid:commentsIds>
 </file>
 
@@ -2916,6 +2615,7 @@
   <w:style w:type="character" w:default="1" w:styleId="DefaultParagraphFont">
     <w:name w:val="Default Paragraph Font"/>
     <w:uiPriority w:val="1"/>
+    <w:semiHidden/>
     <w:unhideWhenUsed/>
   </w:style>
   <w:style w:type="table" w:default="1" w:styleId="TableNormal">
@@ -2976,6 +2676,38 @@
     <w:rsid w:val="001D0C10"/>
     <w:rPr>
       <w:rFonts w:ascii="Times New Roman" w:hAnsi="Times New Roman"/>
+      <w:sz w:val="20"/>
+      <w:szCs w:val="20"/>
+      <w:lang w:val="es-CO"/>
+    </w:rPr>
+  </w:style>
+  <w:style w:type="paragraph" w:styleId="CommentSubject">
+    <w:name w:val="annotation subject"/>
+    <w:basedOn w:val="CommentText"/>
+    <w:next w:val="CommentText"/>
+    <w:link w:val="CommentSubjectChar"/>
+    <w:uiPriority w:val="99"/>
+    <w:semiHidden/>
+    <w:unhideWhenUsed/>
+    <w:rsid w:val="00FA5411"/>
+    <w:rPr>
+      <w:rFonts w:asciiTheme="minorHAnsi" w:hAnsiTheme="minorHAnsi"/>
+      <w:b/>
+      <w:bCs/>
+      <w:lang w:val="en-US"/>
+    </w:rPr>
+  </w:style>
+  <w:style w:type="character" w:customStyle="1" w:styleId="CommentSubjectChar">
+    <w:name w:val="Comment Subject Char"/>
+    <w:basedOn w:val="CommentTextChar"/>
+    <w:link w:val="CommentSubject"/>
+    <w:uiPriority w:val="99"/>
+    <w:semiHidden/>
+    <w:rsid w:val="00FA5411"/>
+    <w:rPr>
+      <w:rFonts w:ascii="Times New Roman" w:hAnsi="Times New Roman"/>
+      <w:b/>
+      <w:bCs/>
       <w:sz w:val="20"/>
       <w:szCs w:val="20"/>
       <w:lang w:val="es-CO"/>

</xml_diff>